<commit_message>
First Exercises (ex1), update 1
</commit_message>
<xml_diff>
--- a/51703119.docx
+++ b/51703119.docx
@@ -911,7 +911,6 @@
         </w:rPr>
         <w:br w:type="page"/>
       </w:r>
-      <w:bookmarkStart w:id="0" w:name="_GoBack"/>
       <w:r>
         <w:rPr>
           <w:rFonts w:ascii="Times New Roman" w:eastAsia="Times New Roman" w:hAnsi="Times New Roman" w:cs="Times New Roman"/>
@@ -925,7 +924,6 @@
         <w:t>Tổng quan về Apache Spark</w:t>
       </w:r>
     </w:p>
-    <w:bookmarkEnd w:id="0"/>
     <w:p>
       <w:pPr>
         <w:shd w:val="clear" w:color="auto" w:fill="FFFFFF"/>
@@ -1283,6 +1281,67 @@
           <w:rFonts w:ascii="Times New Roman" w:hAnsi="Times New Roman" w:cs="Times New Roman"/>
         </w:rPr>
       </w:pPr>
+      <w:r>
+        <w:rPr>
+          <w:rFonts w:ascii="Times New Roman" w:hAnsi="Times New Roman" w:cs="Times New Roman"/>
+        </w:rPr>
+        <w:br w:type="page"/>
+      </w:r>
+    </w:p>
+    <w:p>
+      <w:pPr>
+        <w:jc w:val="both"/>
+        <w:rPr>
+          <w:rFonts w:ascii="Times New Roman" w:hAnsi="Times New Roman" w:cs="Times New Roman"/>
+          <w:lang w:val="vi-VN"/>
+        </w:rPr>
+      </w:pPr>
+      <w:r>
+        <w:rPr>
+          <w:rFonts w:ascii="Times New Roman" w:hAnsi="Times New Roman" w:cs="Times New Roman"/>
+          <w:lang w:val="vi-VN"/>
+        </w:rPr>
+        <w:lastRenderedPageBreak/>
+        <w:t xml:space="preserve">LINK GITHUB: </w:t>
+      </w:r>
+      <w:hyperlink r:id="rId11" w:history="1">
+        <w:r>
+          <w:rPr>
+            <w:rStyle w:val="Hyperlink"/>
+            <w:rFonts w:ascii="Times New Roman" w:hAnsi="Times New Roman" w:cs="Times New Roman"/>
+            <w:lang w:val="vi-VN"/>
+          </w:rPr>
+          <w:t>git@github.com:kietnguyen305/Kiem-thu-phan-mem.git</w:t>
+        </w:r>
+      </w:hyperlink>
+    </w:p>
+    <w:p>
+      <w:pPr>
+        <w:jc w:val="both"/>
+        <w:rPr>
+          <w:rFonts w:ascii="Times New Roman" w:hAnsi="Times New Roman" w:cs="Times New Roman"/>
+          <w:lang w:val="vi-VN"/>
+        </w:rPr>
+      </w:pPr>
+      <w:r>
+        <w:rPr>
+          <w:rFonts w:ascii="Times New Roman" w:hAnsi="Times New Roman" w:cs="Times New Roman"/>
+          <w:lang w:val="vi-VN"/>
+        </w:rPr>
+        <w:t>Link google colab</w:t>
+      </w:r>
+      <w:r>
+        <w:rPr>
+          <w:rFonts w:ascii="Times New Roman" w:hAnsi="Times New Roman" w:cs="Times New Roman"/>
+          <w:lang w:val="vi-VN"/>
+        </w:rPr>
+        <w:t>:</w:t>
+      </w:r>
+      <w:r>
+        <w:t xml:space="preserve"> https://colab.research.google.com/drive/1pBvWJ4rm6ZNpSap6AhaYy7AjZxxtjuyf</w:t>
+      </w:r>
+      <w:bookmarkStart w:id="0" w:name="_GoBack"/>
+      <w:bookmarkEnd w:id="0"/>
     </w:p>
     <w:sectPr>
       <w:pgSz w:w="12240" w:h="15840"/>
@@ -2260,7 +2319,6 @@
     <w:name w:val="Hyperlink"/>
     <w:basedOn w:val="DefaultParagraphFont"/>
     <w:uiPriority w:val="99"/>
-    <w:semiHidden/>
     <w:unhideWhenUsed/>
     <w:rsid w:val="00EE70DC"/>
     <w:rPr>
@@ -2552,7 +2610,6 @@
     <w:name w:val="Hyperlink"/>
     <w:basedOn w:val="DefaultParagraphFont"/>
     <w:uiPriority w:val="99"/>
-    <w:semiHidden/>
     <w:unhideWhenUsed/>
     <w:rsid w:val="00EE70DC"/>
     <w:rPr>

</xml_diff>